<commit_message>
Finished half of I.2
</commit_message>
<xml_diff>
--- a/p4_report.docx
+++ b/p4_report.docx
@@ -734,6 +734,7 @@
         <w:rPr>
           <w:lang w:val="en-US"/>
         </w:rPr>
+        <w:lastRenderedPageBreak/>
         <w:t>a</w:t>
       </w:r>
       <w:r>
@@ -746,34 +747,50 @@
         <w:rPr>
           <w:lang w:val="en-US"/>
         </w:rPr>
-        <w:t xml:space="preserve">This will not result in a compilation error. It just means that the switch will not apply the match + action table to any packets that arrive </w:t>
-      </w:r>
-      <w:proofErr w:type="gramStart"/>
-      <w:r>
-        <w:rPr>
-          <w:lang w:val="en-US"/>
-        </w:rPr>
-        <w:t>into</w:t>
-      </w:r>
-      <w:proofErr w:type="gramEnd"/>
-      <w:r>
-        <w:rPr>
-          <w:lang w:val="en-US"/>
-        </w:rPr>
-        <w:t xml:space="preserve"> one of its ports. </w:t>
-      </w:r>
-    </w:p>
-    <w:p>
-      <w:pPr>
-        <w:rPr>
-          <w:lang w:val="en-US"/>
-        </w:rPr>
-      </w:pPr>
-    </w:p>
-    <w:p>
-      <w:pPr>
-        <w:rPr>
-          <w:lang w:val="en-US"/>
+        <w:t>This will not result in a compilation error</w:t>
+      </w:r>
+      <w:r>
+        <w:rPr>
+          <w:lang w:val="en-US"/>
+        </w:rPr>
+        <w:t xml:space="preserve">, however, there will be </w:t>
+      </w:r>
+      <w:r>
+        <w:rPr>
+          <w:lang w:val="en-US"/>
+        </w:rPr>
+        <w:t>error strings that are printed to notify the programmer</w:t>
+      </w:r>
+      <w:r>
+        <w:rPr>
+          <w:lang w:val="en-US"/>
+        </w:rPr>
+        <w:t xml:space="preserve">. </w:t>
+      </w:r>
+      <w:r>
+        <w:rPr>
+          <w:lang w:val="en-US"/>
+        </w:rPr>
+        <w:t xml:space="preserve">The switch will </w:t>
+      </w:r>
+      <w:r>
+        <w:rPr>
+          <w:lang w:val="en-US"/>
+        </w:rPr>
+        <w:t>not add any match + action rules sent by the controller since the table is never applied in the pipeline process.</w:t>
+      </w:r>
+    </w:p>
+    <w:p>
+      <w:pPr>
+        <w:rPr>
+          <w:lang w:val="en-US"/>
+        </w:rPr>
+      </w:pPr>
+    </w:p>
+    <w:p>
+      <w:pPr>
+        <w:rPr>
+          <w:noProof/>
         </w:rPr>
       </w:pPr>
       <w:r>
@@ -781,6 +798,159 @@
           <w:lang w:val="en-US"/>
         </w:rPr>
         <w:t>b)</w:t>
+      </w:r>
+      <w:r>
+        <w:rPr>
+          <w:noProof/>
+        </w:rPr>
+        <w:t xml:space="preserve"> </w:t>
+      </w:r>
+      <w:r>
+        <w:rPr>
+          <w:lang w:val="en-US"/>
+        </w:rPr>
+        <w:drawing>
+          <wp:inline distT="0" distB="0" distL="0" distR="0" wp14:anchorId="7D7DE690" wp14:editId="397D191B">
+            <wp:extent cx="5943600" cy="1075055"/>
+            <wp:effectExtent l="0" t="0" r="0" b="4445"/>
+            <wp:docPr id="6" name="Picture 6" descr="Text&#10;&#10;Description automatically generated"/>
+            <wp:cNvGraphicFramePr>
+              <a:graphicFrameLocks xmlns:a="http://schemas.openxmlformats.org/drawingml/2006/main" noChangeAspect="1"/>
+            </wp:cNvGraphicFramePr>
+            <a:graphic xmlns:a="http://schemas.openxmlformats.org/drawingml/2006/main">
+              <a:graphicData uri="http://schemas.openxmlformats.org/drawingml/2006/picture">
+                <pic:pic xmlns:pic="http://schemas.openxmlformats.org/drawingml/2006/picture">
+                  <pic:nvPicPr>
+                    <pic:cNvPr id="6" name="Picture 6" descr="Text&#10;&#10;Description automatically generated"/>
+                    <pic:cNvPicPr/>
+                  </pic:nvPicPr>
+                  <pic:blipFill>
+                    <a:blip r:embed="rId9"/>
+                    <a:stretch>
+                      <a:fillRect/>
+                    </a:stretch>
+                  </pic:blipFill>
+                  <pic:spPr>
+                    <a:xfrm>
+                      <a:off x="0" y="0"/>
+                      <a:ext cx="5943600" cy="1075055"/>
+                    </a:xfrm>
+                    <a:prstGeom prst="rect">
+                      <a:avLst/>
+                    </a:prstGeom>
+                  </pic:spPr>
+                </pic:pic>
+              </a:graphicData>
+            </a:graphic>
+          </wp:inline>
+        </w:drawing>
+      </w:r>
+    </w:p>
+    <w:p>
+      <w:pPr>
+        <w:rPr>
+          <w:noProof/>
+        </w:rPr>
+      </w:pPr>
+    </w:p>
+    <w:p>
+      <w:pPr>
+        <w:rPr>
+          <w:noProof/>
+        </w:rPr>
+      </w:pPr>
+      <w:r>
+        <w:rPr>
+          <w:noProof/>
+        </w:rPr>
+        <w:t xml:space="preserve">c) The ping command reveals that the packets sent out during the ping process were lost. </w:t>
+      </w:r>
+      <w:r>
+        <w:rPr>
+          <w:noProof/>
+        </w:rPr>
+        <w:t>Comparing the 2 log files (subtitled ‘ping good’ and ‘ping bad’, where ‘ping good’ does not have the dmac.apply line commented out), we can see that during the ingress phase, the dmac table is not applied. The egress port for the unsuccessful ping log file is 0, which means that the packet is simply dropped. This makes sense, as we never apply the table, so the switch by default drops the packet.</w:t>
+      </w:r>
+    </w:p>
+    <w:p>
+      <w:pPr>
+        <w:rPr>
+          <w:noProof/>
+        </w:rPr>
+      </w:pPr>
+    </w:p>
+    <w:p>
+      <w:pPr>
+        <w:rPr>
+          <w:noProof/>
+        </w:rPr>
+      </w:pPr>
+      <w:r>
+        <w:rPr>
+          <w:noProof/>
+        </w:rPr>
+        <w:t>d) the dmac table is never populated. Since we uncommented out the dmac.apply() line of code, attempting to add an entry to the table will always end in failure.</w:t>
+      </w:r>
+      <w:r>
+        <w:rPr>
+          <w:noProof/>
+        </w:rPr>
+        <w:t xml:space="preserve"> From the screenshot below, we see that attempting to add entries to dmac, as well as attempting to dump the dmac table, will simply write an error string to the terminal.</w:t>
+      </w:r>
+    </w:p>
+    <w:p>
+      <w:pPr>
+        <w:rPr>
+          <w:noProof/>
+        </w:rPr>
+      </w:pPr>
+    </w:p>
+    <w:p>
+      <w:pPr>
+        <w:rPr>
+          <w:noProof/>
+        </w:rPr>
+      </w:pPr>
+      <w:r>
+        <w:rPr>
+          <w:noProof/>
+        </w:rPr>
+        <w:lastRenderedPageBreak/>
+        <w:drawing>
+          <wp:inline distT="0" distB="0" distL="0" distR="0" wp14:anchorId="5529823F" wp14:editId="41FF2D0A">
+            <wp:extent cx="5943600" cy="6530340"/>
+            <wp:effectExtent l="0" t="0" r="0" b="0"/>
+            <wp:docPr id="7" name="Picture 7" descr="Text&#10;&#10;Description automatically generated"/>
+            <wp:cNvGraphicFramePr>
+              <a:graphicFrameLocks xmlns:a="http://schemas.openxmlformats.org/drawingml/2006/main" noChangeAspect="1"/>
+            </wp:cNvGraphicFramePr>
+            <a:graphic xmlns:a="http://schemas.openxmlformats.org/drawingml/2006/main">
+              <a:graphicData uri="http://schemas.openxmlformats.org/drawingml/2006/picture">
+                <pic:pic xmlns:pic="http://schemas.openxmlformats.org/drawingml/2006/picture">
+                  <pic:nvPicPr>
+                    <pic:cNvPr id="7" name="Picture 7" descr="Text&#10;&#10;Description automatically generated"/>
+                    <pic:cNvPicPr/>
+                  </pic:nvPicPr>
+                  <pic:blipFill>
+                    <a:blip r:embed="rId10"/>
+                    <a:stretch>
+                      <a:fillRect/>
+                    </a:stretch>
+                  </pic:blipFill>
+                  <pic:spPr>
+                    <a:xfrm>
+                      <a:off x="0" y="0"/>
+                      <a:ext cx="5943600" cy="6530340"/>
+                    </a:xfrm>
+                    <a:prstGeom prst="rect">
+                      <a:avLst/>
+                    </a:prstGeom>
+                  </pic:spPr>
+                </pic:pic>
+              </a:graphicData>
+            </a:graphic>
+          </wp:inline>
+        </w:drawing>
       </w:r>
     </w:p>
     <w:sectPr>
@@ -1285,6 +1455,17 @@
       <w:szCs w:val="32"/>
     </w:rPr>
   </w:style>
+  <w:style w:type="paragraph" w:styleId="ListParagraph">
+    <w:name w:val="List Paragraph"/>
+    <w:basedOn w:val="Normal"/>
+    <w:uiPriority w:val="34"/>
+    <w:qFormat/>
+    <w:rsid w:val="007F15E5"/>
+    <w:pPr>
+      <w:ind w:left="720"/>
+      <w:contextualSpacing/>
+    </w:pPr>
+  </w:style>
 </w:styles>
 </file>
 

</xml_diff>